<commit_message>
feat: Introduce user management with active status, roles, and positions, implement frontend process definitions, fix task list rendering, and add progress documentation.
</commit_message>
<xml_diff>
--- a/ProjectDocs/AntigravityLog.docx
+++ b/ProjectDocs/AntigravityLog.docx
@@ -38892,17 +38892,11 @@
     <w:p>
       <w:pPr>
         <w:pStyle w:val="Nagwek1"/>
-        <w:rPr>
-          <w:lang w:val="en-US"/>
-        </w:rPr>
       </w:pPr>
       <w:r>
         <w:t xml:space="preserve">Ja: o godz. </w:t>
       </w:r>
       <w:r>
-        <w:rPr>
-          <w:lang w:val="en-US"/>
-        </w:rPr>
         <w:t>18:15</w:t>
       </w:r>
     </w:p>
@@ -38922,29 +38916,17 @@
     <w:p>
       <w:pPr>
         <w:pStyle w:val="Nagwek1"/>
-        <w:rPr>
-          <w:lang w:val="en-US"/>
-        </w:rPr>
       </w:pPr>
       <w:r>
         <w:t xml:space="preserve">Chat: o godz. </w:t>
       </w:r>
       <w:r>
-        <w:rPr>
-          <w:lang w:val="en-US"/>
-        </w:rPr>
         <w:t>18:</w:t>
       </w:r>
       <w:r>
-        <w:rPr>
-          <w:lang w:val="en-US"/>
-        </w:rPr>
         <w:t>23</w:t>
       </w:r>
       <w:r>
-        <w:rPr>
-          <w:lang w:val="en-US"/>
-        </w:rPr>
         <w:t xml:space="preserve"> zakończył prace</w:t>
       </w:r>
     </w:p>
@@ -39082,6 +39064,9 @@
     <w:p>
       <w:pPr>
         <w:shd w:val="clear" w:color="auto" w:fill="C1F0C7" w:themeFill="accent3" w:themeFillTint="33"/>
+        <w:rPr>
+          <w:lang w:val="en-US"/>
+        </w:rPr>
       </w:pPr>
       <w:r>
         <w:rPr>
@@ -39090,25 +39075,40 @@
         <w:t xml:space="preserve">I'm now revisiting the login failure issue, but also thinking about directory structure. I'll thoroughly examine the server-side authentication code in server.js, particularly how it handles /auth/login. I'll cross-reference with the frontend's login request. Simultaneously, I'll list the contents of the root directory for the proposed cleanup, preparing to move non-application files to a new folder called "MaterialyPomocnicze". </w:t>
       </w:r>
       <w:r>
+        <w:rPr>
+          <w:lang w:val="en-US"/>
+        </w:rPr>
         <w:t>I'm trying to multitask to be efficient.</w:t>
       </w:r>
     </w:p>
     <w:p>
       <w:pPr>
         <w:shd w:val="clear" w:color="auto" w:fill="C1F0C7" w:themeFill="accent3" w:themeFillTint="33"/>
-      </w:pPr>
-    </w:p>
-    <w:p>
-      <w:pPr>
-        <w:shd w:val="clear" w:color="auto" w:fill="C1F0C7" w:themeFill="accent3" w:themeFillTint="33"/>
-      </w:pPr>
-      <w:r>
+        <w:rPr>
+          <w:lang w:val="en-US"/>
+        </w:rPr>
+      </w:pPr>
+    </w:p>
+    <w:p>
+      <w:pPr>
+        <w:shd w:val="clear" w:color="auto" w:fill="C1F0C7" w:themeFill="accent3" w:themeFillTint="33"/>
+        <w:rPr>
+          <w:lang w:val="en-US"/>
+        </w:rPr>
+      </w:pPr>
+      <w:r>
+        <w:rPr>
+          <w:lang w:val="en-US"/>
+        </w:rPr>
         <w:t>Debugging Login Failure</w:t>
       </w:r>
     </w:p>
     <w:p>
       <w:pPr>
         <w:shd w:val="clear" w:color="auto" w:fill="C1F0C7" w:themeFill="accent3" w:themeFillTint="33"/>
+        <w:rPr>
+          <w:lang w:val="en-US"/>
+        </w:rPr>
       </w:pPr>
     </w:p>
     <w:p>
@@ -52289,10 +52289,7 @@
         <w:shd w:val="clear" w:color="auto" w:fill="F2CEED" w:themeFill="accent5" w:themeFillTint="33"/>
       </w:pPr>
       <w:r>
-        <w:t>P</w:t>
-      </w:r>
-      <w:r>
-        <w:t>rzepraszam, wprowadziłem błąd w kodzie przy usuwaniu "HeadOU", co zablokowało ładowanie skryptów (i przez to logowanie).</w:t>
+        <w:t>Przepraszam, wprowadziłem błąd w kodzie przy usuwaniu "HeadOU", co zablokowało ładowanie skryptów (i przez to logowanie).</w:t>
       </w:r>
     </w:p>
     <w:p>
@@ -53980,10 +53977,7 @@
         <w:shd w:val="clear" w:color="auto" w:fill="F2CEED" w:themeFill="accent5" w:themeFillTint="33"/>
       </w:pPr>
       <w:r>
-        <w:t>index.htm</w:t>
-      </w:r>
-      <w:r>
-        <w:t>l</w:t>
+        <w:t>index.html</w:t>
       </w:r>
     </w:p>
     <w:p/>
@@ -58224,24 +58218,42 @@
     <w:p>
       <w:pPr>
         <w:shd w:val="clear" w:color="auto" w:fill="F2CEED" w:themeFill="accent5" w:themeFillTint="33"/>
-      </w:pPr>
-      <w:r>
+        <w:rPr>
+          <w:lang w:val="en-US"/>
+        </w:rPr>
+      </w:pPr>
+      <w:r>
+        <w:rPr>
+          <w:lang w:val="en-US"/>
+        </w:rPr>
         <w:t>Created</w:t>
       </w:r>
     </w:p>
     <w:p>
       <w:pPr>
         <w:shd w:val="clear" w:color="auto" w:fill="F2CEED" w:themeFill="accent5" w:themeFillTint="33"/>
-      </w:pPr>
-      <w:r>
+        <w:rPr>
+          <w:lang w:val="en-US"/>
+        </w:rPr>
+      </w:pPr>
+      <w:r>
+        <w:rPr>
+          <w:lang w:val="en-US"/>
+        </w:rPr>
         <w:t>PROGRESS.md</w:t>
       </w:r>
     </w:p>
     <w:p>
       <w:pPr>
         <w:shd w:val="clear" w:color="auto" w:fill="F2CEED" w:themeFill="accent5" w:themeFillTint="33"/>
-      </w:pPr>
-      <w:r>
+        <w:rPr>
+          <w:lang w:val="en-US"/>
+        </w:rPr>
+      </w:pPr>
+      <w:r>
+        <w:rPr>
+          <w:lang w:val="en-US"/>
+        </w:rPr>
         <w:t>+25</w:t>
       </w:r>
     </w:p>
@@ -58282,14 +58294,8 @@
     <w:p>
       <w:pPr>
         <w:shd w:val="clear" w:color="auto" w:fill="F2CEED" w:themeFill="accent5" w:themeFillTint="33"/>
-        <w:rPr>
-          <w:lang w:val="en-US"/>
-        </w:rPr>
-      </w:pPr>
-      <w:r>
-        <w:rPr>
-          <w:lang w:val="en-US"/>
-        </w:rPr>
+      </w:pPr>
+      <w:r>
         <w:t>PROGRESS.md</w:t>
       </w:r>
     </w:p>
@@ -58298,16 +58304,661 @@
         <w:pStyle w:val="Nagwek1"/>
       </w:pPr>
       <w:r>
+        <w:t xml:space="preserve">Ja: o godz. </w:t>
+      </w:r>
+      <w:r>
+        <w:t>20:13</w:t>
+      </w:r>
+    </w:p>
+    <w:p>
+      <w:pPr>
+        <w:shd w:val="clear" w:color="auto" w:fill="FAE2D5" w:themeFill="accent2" w:themeFillTint="33"/>
+      </w:pPr>
+      <w:r>
+        <w:drawing>
+          <wp:inline distT="0" distB="0" distL="0" distR="0" wp14:anchorId="44A3AD72" wp14:editId="0E2C4E0D">
+            <wp:extent cx="2562583" cy="2486372"/>
+            <wp:effectExtent l="0" t="0" r="9525" b="9525"/>
+            <wp:docPr id="1863866001" name="Obraz 1" descr="Obraz zawierający tekst, zrzut ekranu, Czcionka, numer&#10;&#10;Zawartość wygenerowana przez AI może być niepoprawna."/>
+            <wp:cNvGraphicFramePr>
+              <a:graphicFrameLocks xmlns:a="http://schemas.openxmlformats.org/drawingml/2006/main" noChangeAspect="1"/>
+            </wp:cNvGraphicFramePr>
+            <a:graphic xmlns:a="http://schemas.openxmlformats.org/drawingml/2006/main">
+              <a:graphicData uri="http://schemas.openxmlformats.org/drawingml/2006/picture">
+                <pic:pic xmlns:pic="http://schemas.openxmlformats.org/drawingml/2006/picture">
+                  <pic:nvPicPr>
+                    <pic:cNvPr id="1863866001" name="Obraz 1" descr="Obraz zawierający tekst, zrzut ekranu, Czcionka, numer&#10;&#10;Zawartość wygenerowana przez AI może być niepoprawna."/>
+                    <pic:cNvPicPr/>
+                  </pic:nvPicPr>
+                  <pic:blipFill>
+                    <a:blip r:embed="rId6"/>
+                    <a:stretch>
+                      <a:fillRect/>
+                    </a:stretch>
+                  </pic:blipFill>
+                  <pic:spPr>
+                    <a:xfrm>
+                      <a:off x="0" y="0"/>
+                      <a:ext cx="2562583" cy="2486372"/>
+                    </a:xfrm>
+                    <a:prstGeom prst="rect">
+                      <a:avLst/>
+                    </a:prstGeom>
+                  </pic:spPr>
+                </pic:pic>
+              </a:graphicData>
+            </a:graphic>
+          </wp:inline>
+        </w:drawing>
+      </w:r>
+    </w:p>
+    <w:p>
+      <w:pPr>
+        <w:shd w:val="clear" w:color="auto" w:fill="FAE2D5" w:themeFill="accent2" w:themeFillTint="33"/>
+      </w:pPr>
+      <w:r>
+        <w:t>jak tworze nowy proces to wyglada to tak</w:t>
+      </w:r>
+    </w:p>
+    <w:p>
+      <w:pPr>
+        <w:pStyle w:val="Nagwek1"/>
+        <w:rPr>
+          <w:lang w:val="en-US"/>
+        </w:rPr>
+      </w:pPr>
+      <w:r>
+        <w:t xml:space="preserve">Chat: o godz. </w:t>
+      </w:r>
+      <w:r>
+        <w:rPr>
+          <w:lang w:val="en-US"/>
+        </w:rPr>
+        <w:t>20:14</w:t>
+      </w:r>
+      <w:r>
+        <w:rPr>
+          <w:lang w:val="en-US"/>
+        </w:rPr>
+        <w:t xml:space="preserve"> zakończył prace</w:t>
+      </w:r>
+    </w:p>
+    <w:p>
+      <w:pPr>
+        <w:shd w:val="clear" w:color="auto" w:fill="C1F0C7" w:themeFill="accent3" w:themeFillTint="33"/>
+        <w:rPr>
+          <w:lang w:val="en-US"/>
+        </w:rPr>
+      </w:pPr>
+      <w:r>
+        <w:rPr>
+          <w:lang w:val="en-US"/>
+        </w:rPr>
+        <w:t>Thought for 4s</w:t>
+      </w:r>
+    </w:p>
+    <w:p>
+      <w:pPr>
+        <w:shd w:val="clear" w:color="auto" w:fill="C1F0C7" w:themeFill="accent3" w:themeFillTint="33"/>
+        <w:rPr>
+          <w:lang w:val="en-US"/>
+        </w:rPr>
+      </w:pPr>
+      <w:r>
+        <w:rPr>
+          <w:lang w:val="en-US"/>
+        </w:rPr>
+        <w:t>Analyzing the Display Issue</w:t>
+      </w:r>
+    </w:p>
+    <w:p>
+      <w:pPr>
+        <w:shd w:val="clear" w:color="auto" w:fill="C1F0C7" w:themeFill="accent3" w:themeFillTint="33"/>
+        <w:rPr>
+          <w:lang w:val="en-US"/>
+        </w:rPr>
+      </w:pPr>
+    </w:p>
+    <w:p>
+      <w:pPr>
+        <w:shd w:val="clear" w:color="auto" w:fill="C1F0C7" w:themeFill="accent3" w:themeFillTint="33"/>
+        <w:rPr>
+          <w:lang w:val="en-US"/>
+        </w:rPr>
+      </w:pPr>
+      <w:r>
+        <w:rPr>
+          <w:lang w:val="en-US"/>
+        </w:rPr>
+        <w:t>I'm currently investigating a visual bug where HTML tags are showing as plain text within the "MY TASKS" list. Examining the uploaded screenshot, uploaded_image_1765998796505.png, I can clearly see the HTML source code, starting with &lt;li class=. My initial hypothesis is that the rendering engine isn't interpreting the tags correctly. I'll need to check the code that generates this section to see if there's an escaping issue or if the renderer is misconfigured.</w:t>
+      </w:r>
+    </w:p>
+    <w:p>
+      <w:pPr>
+        <w:shd w:val="clear" w:color="auto" w:fill="C1F0C7" w:themeFill="accent3" w:themeFillTint="33"/>
+        <w:rPr>
+          <w:lang w:val="en-US"/>
+        </w:rPr>
+      </w:pPr>
+    </w:p>
+    <w:p>
+      <w:pPr>
+        <w:shd w:val="clear" w:color="auto" w:fill="C1F0C7" w:themeFill="accent3" w:themeFillTint="33"/>
+        <w:rPr>
+          <w:lang w:val="en-US"/>
+        </w:rPr>
+      </w:pPr>
+      <w:r>
+        <w:rPr>
+          <w:lang w:val="en-US"/>
+        </w:rPr>
+        <w:t>Debugging HTML Template Strings</w:t>
+      </w:r>
+    </w:p>
+    <w:p>
+      <w:pPr>
+        <w:shd w:val="clear" w:color="auto" w:fill="C1F0C7" w:themeFill="accent3" w:themeFillTint="33"/>
+        <w:rPr>
+          <w:lang w:val="en-US"/>
+        </w:rPr>
+      </w:pPr>
+    </w:p>
+    <w:p>
+      <w:pPr>
+        <w:shd w:val="clear" w:color="auto" w:fill="C1F0C7" w:themeFill="accent3" w:themeFillTint="33"/>
+        <w:rPr>
+          <w:lang w:val="en-US"/>
+        </w:rPr>
+      </w:pPr>
+      <w:r>
+        <w:rPr>
+          <w:lang w:val="en-US"/>
+        </w:rPr>
+        <w:t>I've homed in on likely cause: malformed HTML template strings in app.js. Specifically, there are extra spaces in the HTML tag structure, like &lt; li instead of &lt;li&gt; which prevents correct rendering. I remember cleaning up spaces in fetch URLs earlier, and suspect a similar error got into the HTML templates. I'll focus on renderTaskList and renderRequestList, looking for these erroneous spaces and other escaping issues. The prior code revision shows the problematic spaces after the opening &lt; tag and around the onclick attribute. I need to remove these.</w:t>
+      </w:r>
+    </w:p>
+    <w:p>
+      <w:pPr>
+        <w:shd w:val="clear" w:color="auto" w:fill="C1F0C7" w:themeFill="accent3" w:themeFillTint="33"/>
+        <w:rPr>
+          <w:lang w:val="en-US"/>
+        </w:rPr>
+      </w:pPr>
+    </w:p>
+    <w:p>
+      <w:pPr>
+        <w:shd w:val="clear" w:color="auto" w:fill="C1F0C7" w:themeFill="accent3" w:themeFillTint="33"/>
+        <w:rPr>
+          <w:lang w:val="en-US"/>
+        </w:rPr>
+      </w:pPr>
+      <w:r>
+        <w:rPr>
+          <w:lang w:val="en-US"/>
+        </w:rPr>
+        <w:t>Examining Code for Errors</w:t>
+      </w:r>
+    </w:p>
+    <w:p>
+      <w:pPr>
+        <w:shd w:val="clear" w:color="auto" w:fill="C1F0C7" w:themeFill="accent3" w:themeFillTint="33"/>
+        <w:rPr>
+          <w:lang w:val="en-US"/>
+        </w:rPr>
+      </w:pPr>
+    </w:p>
+    <w:p>
+      <w:pPr>
+        <w:shd w:val="clear" w:color="auto" w:fill="C1F0C7" w:themeFill="accent3" w:themeFillTint="33"/>
+        <w:rPr>
+          <w:lang w:val="en-US"/>
+        </w:rPr>
+      </w:pPr>
+      <w:r>
+        <w:rPr>
+          <w:lang w:val="en-US"/>
+        </w:rPr>
+        <w:t>I've confirmed the issue lies within public/app.js. Now, I'm focusing my efforts on correcting the malformed HTML strings in both renderTaskList and renderRequestList. I've identified the specific areas with the problematic spaces in the HTML tag structure that prevent proper rendering. My next step will be to thoroughly review and apply corrections to these areas. I will keep the previous fix regarding the spaces in mind.</w:t>
+      </w:r>
+    </w:p>
+    <w:p>
+      <w:pPr>
+        <w:rPr>
+          <w:lang w:val="en-US"/>
+        </w:rPr>
+      </w:pPr>
+    </w:p>
+    <w:p>
+      <w:pPr>
+        <w:shd w:val="clear" w:color="auto" w:fill="F2CEED" w:themeFill="accent5" w:themeFillTint="33"/>
+        <w:rPr>
+          <w:lang w:val="en-US"/>
+        </w:rPr>
+      </w:pPr>
+      <w:r>
+        <w:rPr>
+          <w:lang w:val="en-US"/>
+        </w:rPr>
+        <w:t>Fixing HTML Rendering in Task List</w:t>
+      </w:r>
+    </w:p>
+    <w:p>
+      <w:pPr>
+        <w:shd w:val="clear" w:color="auto" w:fill="F2CEED" w:themeFill="accent5" w:themeFillTint="33"/>
+        <w:rPr>
+          <w:lang w:val="en-US"/>
+        </w:rPr>
+      </w:pPr>
+      <w:r>
+        <w:rPr>
+          <w:lang w:val="en-US"/>
+        </w:rPr>
+        <w:t xml:space="preserve">The user provided a screenshot showing raw HTML code (&lt; li ...) being displayed in the Task List. This is caused by malformed HTML tags (spaces after &lt;) in the template strings in </w:t>
+      </w:r>
+    </w:p>
+    <w:p>
+      <w:pPr>
+        <w:shd w:val="clear" w:color="auto" w:fill="F2CEED" w:themeFill="accent5" w:themeFillTint="33"/>
+        <w:rPr>
+          <w:lang w:val="en-US"/>
+        </w:rPr>
+      </w:pPr>
+      <w:r>
+        <w:rPr>
+          <w:lang w:val="en-US"/>
+        </w:rPr>
+        <w:t>app.js</w:t>
+      </w:r>
+    </w:p>
+    <w:p>
+      <w:pPr>
+        <w:shd w:val="clear" w:color="auto" w:fill="F2CEED" w:themeFill="accent5" w:themeFillTint="33"/>
+        <w:rPr>
+          <w:lang w:val="en-US"/>
+        </w:rPr>
+      </w:pPr>
+      <w:r>
+        <w:rPr>
+          <w:lang w:val="en-US"/>
+        </w:rPr>
+        <w:t xml:space="preserve">. I will remove the extra spaces in </w:t>
+      </w:r>
+    </w:p>
+    <w:p>
+      <w:pPr>
+        <w:shd w:val="clear" w:color="auto" w:fill="F2CEED" w:themeFill="accent5" w:themeFillTint="33"/>
+        <w:rPr>
+          <w:lang w:val="en-US"/>
+        </w:rPr>
+      </w:pPr>
+      <w:r>
+        <w:rPr>
+          <w:lang w:val="en-US"/>
+        </w:rPr>
+        <w:t>renderTaskList</w:t>
+      </w:r>
+    </w:p>
+    <w:p>
+      <w:pPr>
+        <w:shd w:val="clear" w:color="auto" w:fill="F2CEED" w:themeFill="accent5" w:themeFillTint="33"/>
+        <w:rPr>
+          <w:lang w:val="en-US"/>
+        </w:rPr>
+      </w:pPr>
+      <w:r>
+        <w:rPr>
+          <w:lang w:val="en-US"/>
+        </w:rPr>
         <w:lastRenderedPageBreak/>
-        <w:t xml:space="preserve">Ja: o godz. </w:t>
-      </w:r>
-    </w:p>
-    <w:p>
-      <w:pPr>
-        <w:pStyle w:val="Nagwek1"/>
-      </w:pPr>
-      <w:r>
-        <w:t>Chat: o godz.  zakończył prace</w:t>
+        <w:t xml:space="preserve"> and </w:t>
+      </w:r>
+    </w:p>
+    <w:p>
+      <w:pPr>
+        <w:shd w:val="clear" w:color="auto" w:fill="F2CEED" w:themeFill="accent5" w:themeFillTint="33"/>
+        <w:rPr>
+          <w:lang w:val="en-US"/>
+        </w:rPr>
+      </w:pPr>
+      <w:r>
+        <w:rPr>
+          <w:lang w:val="en-US"/>
+        </w:rPr>
+        <w:t>renderRequestList</w:t>
+      </w:r>
+    </w:p>
+    <w:p>
+      <w:pPr>
+        <w:shd w:val="clear" w:color="auto" w:fill="F2CEED" w:themeFill="accent5" w:themeFillTint="33"/>
+        <w:rPr>
+          <w:lang w:val="en-US"/>
+        </w:rPr>
+      </w:pPr>
+      <w:r>
+        <w:rPr>
+          <w:lang w:val="en-US"/>
+        </w:rPr>
+        <w:t xml:space="preserve"> to ensure they render correctly as list items.</w:t>
+      </w:r>
+    </w:p>
+    <w:p>
+      <w:pPr>
+        <w:shd w:val="clear" w:color="auto" w:fill="F2CEED" w:themeFill="accent5" w:themeFillTint="33"/>
+        <w:rPr>
+          <w:lang w:val="en-US"/>
+        </w:rPr>
+      </w:pPr>
+    </w:p>
+    <w:p>
+      <w:pPr>
+        <w:shd w:val="clear" w:color="auto" w:fill="F2CEED" w:themeFill="accent5" w:themeFillTint="33"/>
+        <w:rPr>
+          <w:lang w:val="en-US"/>
+        </w:rPr>
+      </w:pPr>
+      <w:r>
+        <w:rPr>
+          <w:lang w:val="en-US"/>
+        </w:rPr>
+        <w:t>Files Edited</w:t>
+      </w:r>
+    </w:p>
+    <w:p>
+      <w:pPr>
+        <w:shd w:val="clear" w:color="auto" w:fill="F2CEED" w:themeFill="accent5" w:themeFillTint="33"/>
+        <w:rPr>
+          <w:lang w:val="en-US"/>
+        </w:rPr>
+      </w:pPr>
+      <w:r>
+        <w:rPr>
+          <w:lang w:val="en-US"/>
+        </w:rPr>
+        <w:t>PROGRESS.md</w:t>
+      </w:r>
+    </w:p>
+    <w:p>
+      <w:pPr>
+        <w:shd w:val="clear" w:color="auto" w:fill="F2CEED" w:themeFill="accent5" w:themeFillTint="33"/>
+        <w:rPr>
+          <w:lang w:val="en-US"/>
+        </w:rPr>
+      </w:pPr>
+      <w:r>
+        <w:rPr>
+          <w:lang w:val="en-US"/>
+        </w:rPr>
+        <w:t>app.js</w:t>
+      </w:r>
+    </w:p>
+    <w:p>
+      <w:pPr>
+        <w:shd w:val="clear" w:color="auto" w:fill="F2CEED" w:themeFill="accent5" w:themeFillTint="33"/>
+        <w:rPr>
+          <w:lang w:val="en-US"/>
+        </w:rPr>
+      </w:pPr>
+      <w:r>
+        <w:rPr>
+          <w:lang w:val="en-US"/>
+        </w:rPr>
+        <w:t>Progress Updates</w:t>
+      </w:r>
+    </w:p>
+    <w:p>
+      <w:pPr>
+        <w:shd w:val="clear" w:color="auto" w:fill="F2CEED" w:themeFill="accent5" w:themeFillTint="33"/>
+        <w:rPr>
+          <w:lang w:val="en-US"/>
+        </w:rPr>
+      </w:pPr>
+      <w:r>
+        <w:rPr>
+          <w:lang w:val="en-US"/>
+        </w:rPr>
+        <w:t>1</w:t>
+      </w:r>
+    </w:p>
+    <w:p>
+      <w:pPr>
+        <w:shd w:val="clear" w:color="auto" w:fill="F2CEED" w:themeFill="accent5" w:themeFillTint="33"/>
+        <w:rPr>
+          <w:lang w:val="en-US"/>
+        </w:rPr>
+      </w:pPr>
+      <w:r>
+        <w:rPr>
+          <w:lang w:val="en-US"/>
+        </w:rPr>
+        <w:t>Fixing malformed HTML tags in 'renderTaskList' and 'renderRequestList'.</w:t>
+      </w:r>
+    </w:p>
+    <w:p>
+      <w:pPr>
+        <w:shd w:val="clear" w:color="auto" w:fill="F2CEED" w:themeFill="accent5" w:themeFillTint="33"/>
+        <w:rPr>
+          <w:lang w:val="en-US"/>
+        </w:rPr>
+      </w:pPr>
+    </w:p>
+    <w:p>
+      <w:pPr>
+        <w:shd w:val="clear" w:color="auto" w:fill="F2CEED" w:themeFill="accent5" w:themeFillTint="33"/>
+        <w:rPr>
+          <w:lang w:val="en-US"/>
+        </w:rPr>
+      </w:pPr>
+      <w:r>
+        <w:rPr>
+          <w:lang w:val="en-US"/>
+        </w:rPr>
+        <w:t>Analyzed</w:t>
+      </w:r>
+    </w:p>
+    <w:p>
+      <w:pPr>
+        <w:shd w:val="clear" w:color="auto" w:fill="F2CEED" w:themeFill="accent5" w:themeFillTint="33"/>
+        <w:rPr>
+          <w:lang w:val="en-US"/>
+        </w:rPr>
+      </w:pPr>
+      <w:r>
+        <w:rPr>
+          <w:lang w:val="en-US"/>
+        </w:rPr>
+        <w:t>app.js#L1-660</w:t>
+      </w:r>
+    </w:p>
+    <w:p>
+      <w:pPr>
+        <w:shd w:val="clear" w:color="auto" w:fill="F2CEED" w:themeFill="accent5" w:themeFillTint="33"/>
+        <w:rPr>
+          <w:lang w:val="en-US"/>
+        </w:rPr>
+      </w:pPr>
+      <w:r>
+        <w:rPr>
+          <w:lang w:val="en-US"/>
+        </w:rPr>
+        <w:t>Edited</w:t>
+      </w:r>
+    </w:p>
+    <w:p>
+      <w:pPr>
+        <w:shd w:val="clear" w:color="auto" w:fill="F2CEED" w:themeFill="accent5" w:themeFillTint="33"/>
+        <w:rPr>
+          <w:lang w:val="en-US"/>
+        </w:rPr>
+      </w:pPr>
+      <w:r>
+        <w:rPr>
+          <w:lang w:val="en-US"/>
+        </w:rPr>
+        <w:t>app.js</w:t>
+      </w:r>
+    </w:p>
+    <w:p>
+      <w:pPr>
+        <w:shd w:val="clear" w:color="auto" w:fill="F2CEED" w:themeFill="accent5" w:themeFillTint="33"/>
+        <w:rPr>
+          <w:lang w:val="en-US"/>
+        </w:rPr>
+      </w:pPr>
+      <w:r>
+        <w:rPr>
+          <w:lang w:val="en-US"/>
+        </w:rPr>
+        <w:t>+4</w:t>
+      </w:r>
+    </w:p>
+    <w:p>
+      <w:pPr>
+        <w:shd w:val="clear" w:color="auto" w:fill="F2CEED" w:themeFill="accent5" w:themeFillTint="33"/>
+        <w:rPr>
+          <w:lang w:val="en-US"/>
+        </w:rPr>
+      </w:pPr>
+      <w:r>
+        <w:rPr>
+          <w:lang w:val="en-US"/>
+        </w:rPr>
+        <w:t>-4</w:t>
+      </w:r>
+    </w:p>
+    <w:p>
+      <w:pPr>
+        <w:shd w:val="clear" w:color="auto" w:fill="F2CEED" w:themeFill="accent5" w:themeFillTint="33"/>
+        <w:rPr>
+          <w:lang w:val="en-US"/>
+        </w:rPr>
+      </w:pPr>
+      <w:r>
+        <w:rPr>
+          <w:lang w:val="en-US"/>
+        </w:rPr>
+        <w:t>Edited</w:t>
+      </w:r>
+    </w:p>
+    <w:p>
+      <w:pPr>
+        <w:shd w:val="clear" w:color="auto" w:fill="F2CEED" w:themeFill="accent5" w:themeFillTint="33"/>
+        <w:rPr>
+          <w:lang w:val="en-US"/>
+        </w:rPr>
+      </w:pPr>
+      <w:r>
+        <w:rPr>
+          <w:lang w:val="en-US"/>
+        </w:rPr>
+        <w:t>PROGRESS.md</w:t>
+      </w:r>
+    </w:p>
+    <w:p>
+      <w:pPr>
+        <w:rPr>
+          <w:lang w:val="en-US"/>
+        </w:rPr>
+      </w:pPr>
+    </w:p>
+    <w:p>
+      <w:pPr>
+        <w:shd w:val="clear" w:color="auto" w:fill="F2CEED" w:themeFill="accent5" w:themeFillTint="33"/>
+      </w:pPr>
+      <w:r>
+        <w:t>Naprawiłem problem z wyświetlaniem listy zadań. Przyczyna: W kodzie "wdarły się" zbędne spacje wewnątrz znaczników HTML (np. &lt; li zamiast &lt;li&gt;), przez co przeglądarka nie rozpoznawała ich jako element listy, tylko jako zwykły tekst.</w:t>
+      </w:r>
+    </w:p>
+    <w:p>
+      <w:pPr>
+        <w:shd w:val="clear" w:color="auto" w:fill="F2CEED" w:themeFill="accent5" w:themeFillTint="33"/>
+      </w:pPr>
+    </w:p>
+    <w:p>
+      <w:pPr>
+        <w:shd w:val="clear" w:color="auto" w:fill="F2CEED" w:themeFill="accent5" w:themeFillTint="33"/>
+      </w:pPr>
+      <w:r>
+        <w:t>Naprawione:</w:t>
+      </w:r>
+    </w:p>
+    <w:p>
+      <w:pPr>
+        <w:shd w:val="clear" w:color="auto" w:fill="F2CEED" w:themeFill="accent5" w:themeFillTint="33"/>
+      </w:pPr>
+    </w:p>
+    <w:p>
+      <w:pPr>
+        <w:shd w:val="clear" w:color="auto" w:fill="F2CEED" w:themeFill="accent5" w:themeFillTint="33"/>
+      </w:pPr>
+      <w:r>
+        <w:t>Usunąłem spacje w funkcjach renderTaskList i renderRequestList w pliku app.js.</w:t>
+      </w:r>
+    </w:p>
+    <w:p>
+      <w:pPr>
+        <w:shd w:val="clear" w:color="auto" w:fill="F2CEED" w:themeFill="accent5" w:themeFillTint="33"/>
+        <w:rPr>
+          <w:lang w:val="en-US"/>
+        </w:rPr>
+      </w:pPr>
+      <w:r>
+        <w:t xml:space="preserve">Odśwież stronę (Ctrl + F5) i lista zadań powinna już wyglądać normalnie. </w:t>
+      </w:r>
+      <w:r>
+        <w:rPr>
+          <w:lang w:val="en-US"/>
+        </w:rPr>
+        <w:t>Zaktualizowałem również plik PROGRESS.md.</w:t>
+      </w:r>
+    </w:p>
+    <w:p>
+      <w:pPr>
+        <w:shd w:val="clear" w:color="auto" w:fill="F2CEED" w:themeFill="accent5" w:themeFillTint="33"/>
+        <w:rPr>
+          <w:lang w:val="en-US"/>
+        </w:rPr>
+      </w:pPr>
+    </w:p>
+    <w:p>
+      <w:pPr>
+        <w:shd w:val="clear" w:color="auto" w:fill="F2CEED" w:themeFill="accent5" w:themeFillTint="33"/>
+        <w:rPr>
+          <w:lang w:val="en-US"/>
+        </w:rPr>
+      </w:pPr>
+      <w:r>
+        <w:rPr>
+          <w:lang w:val="en-US"/>
+        </w:rPr>
+        <w:t>app.js</w:t>
+      </w:r>
+    </w:p>
+    <w:p>
+      <w:pPr>
+        <w:shd w:val="clear" w:color="auto" w:fill="F2CEED" w:themeFill="accent5" w:themeFillTint="33"/>
+        <w:rPr>
+          <w:lang w:val="en-US"/>
+        </w:rPr>
+      </w:pPr>
+      <w:r>
+        <w:rPr>
+          <w:lang w:val="en-US"/>
+        </w:rPr>
+        <w:t>Open</w:t>
+      </w:r>
+    </w:p>
+    <w:p>
+      <w:pPr>
+        <w:shd w:val="clear" w:color="auto" w:fill="F2CEED" w:themeFill="accent5" w:themeFillTint="33"/>
+        <w:rPr>
+          <w:lang w:val="en-US"/>
+        </w:rPr>
+      </w:pPr>
+      <w:r>
+        <w:rPr>
+          <w:lang w:val="en-US"/>
+        </w:rPr>
+        <w:t>PROGRESS.md</w:t>
       </w:r>
     </w:p>
     <w:p>

</xml_diff>